<commit_message>
just fixing gramming in installation
</commit_message>
<xml_diff>
--- a/Installation_Instructions.docx
+++ b/Installation_Instructions.docx
@@ -113,13 +113,25 @@
           <w:numId w:val="1"/>
         </w:numPr>
       </w:pPr>
-      <w:bookmarkStart w:id="0" w:name="_GoBack"/>
-      <w:bookmarkEnd w:id="0"/>
       <w:r>
         <w:rPr>
           <w:lang w:eastAsia="zh-CN"/>
         </w:rPr>
-        <w:t>In the extraced folder</w:t>
+        <w:t>In the extra</w:t>
+      </w:r>
+      <w:r>
+        <w:rPr>
+          <w:lang w:eastAsia="zh-CN"/>
+        </w:rPr>
+        <w:t>ct</w:t>
+      </w:r>
+      <w:bookmarkStart w:id="0" w:name="_GoBack"/>
+      <w:bookmarkEnd w:id="0"/>
+      <w:r>
+        <w:rPr>
+          <w:lang w:eastAsia="zh-CN"/>
+        </w:rPr>
+        <w:t>ed folder</w:t>
       </w:r>
       <w:r>
         <w:t xml:space="preserve"> “422P1-master”</w:t>
@@ -133,8 +145,21 @@
       <w:r>
         <w:t xml:space="preserve"> </w:t>
       </w:r>
-      <w:r>
-        <w:t>dist folder,  copy Cold Caller Release.dmg file to Application folder</w:t>
+      <w:proofErr w:type="spellStart"/>
+      <w:r>
+        <w:t>dist</w:t>
+      </w:r>
+      <w:proofErr w:type="spellEnd"/>
+      <w:r>
+        <w:t xml:space="preserve"> folder,  copy Cold Caller </w:t>
+      </w:r>
+      <w:proofErr w:type="spellStart"/>
+      <w:r>
+        <w:t>Release.dmg</w:t>
+      </w:r>
+      <w:proofErr w:type="spellEnd"/>
+      <w:r>
+        <w:t xml:space="preserve"> file to Application folder</w:t>
       </w:r>
     </w:p>
     <w:p>
@@ -156,9 +181,6 @@
           <w:ilvl w:val="0"/>
           <w:numId w:val="1"/>
         </w:numPr>
-        <w:rPr>
-          <w:rFonts w:hint="eastAsia"/>
-        </w:rPr>
       </w:pPr>
       <w:r>
         <w:rPr>
@@ -554,7 +576,7 @@
     </w:rPrDefault>
     <w:pPrDefault/>
   </w:docDefaults>
-  <w:latentStyles w:defLockedState="0" w:defUIPriority="99" w:defSemiHidden="0" w:defUnhideWhenUsed="0" w:defQFormat="0" w:count="376">
+  <w:latentStyles w:defLockedState="0" w:defUIPriority="99" w:defSemiHidden="0" w:defUnhideWhenUsed="0" w:defQFormat="0" w:count="375">
     <w:lsdException w:name="Normal" w:uiPriority="0" w:qFormat="1"/>
     <w:lsdException w:name="heading 1" w:uiPriority="9" w:qFormat="1"/>
     <w:lsdException w:name="heading 2" w:semiHidden="1" w:uiPriority="9" w:unhideWhenUsed="1" w:qFormat="1"/>
@@ -660,6 +682,7 @@
     <w:lsdException w:name="HTML Sample" w:semiHidden="1" w:unhideWhenUsed="1"/>
     <w:lsdException w:name="HTML Typewriter" w:semiHidden="1" w:unhideWhenUsed="1"/>
     <w:lsdException w:name="HTML Variable" w:semiHidden="1" w:unhideWhenUsed="1"/>
+    <w:lsdException w:name="Normal Table" w:semiHidden="1" w:unhideWhenUsed="1"/>
     <w:lsdException w:name="annotation subject" w:semiHidden="1" w:unhideWhenUsed="1"/>
     <w:lsdException w:name="No List" w:semiHidden="1" w:unhideWhenUsed="1"/>
     <w:lsdException w:name="Outline List 1" w:semiHidden="1" w:unhideWhenUsed="1"/>
@@ -706,8 +729,10 @@
     <w:lsdException w:name="Table Subtle 2" w:semiHidden="1" w:unhideWhenUsed="1"/>
     <w:lsdException w:name="Table Web 1" w:semiHidden="1" w:unhideWhenUsed="1"/>
     <w:lsdException w:name="Table Web 2" w:semiHidden="1" w:unhideWhenUsed="1"/>
+    <w:lsdException w:name="Table Web 3" w:semiHidden="1" w:unhideWhenUsed="1"/>
     <w:lsdException w:name="Balloon Text" w:semiHidden="1" w:unhideWhenUsed="1"/>
     <w:lsdException w:name="Table Grid" w:uiPriority="39"/>
+    <w:lsdException w:name="Table Theme" w:semiHidden="1" w:unhideWhenUsed="1"/>
     <w:lsdException w:name="Placeholder Text" w:semiHidden="1"/>
     <w:lsdException w:name="No Spacing" w:uiPriority="1" w:qFormat="1"/>
     <w:lsdException w:name="Light Shading" w:uiPriority="60"/>
@@ -927,7 +952,6 @@
     <w:lsdException w:name="Smart Hyperlink" w:semiHidden="1" w:unhideWhenUsed="1"/>
     <w:lsdException w:name="Hashtag" w:semiHidden="1" w:unhideWhenUsed="1"/>
     <w:lsdException w:name="Unresolved Mention" w:semiHidden="1" w:unhideWhenUsed="1"/>
-    <w:lsdException w:name="Smart Link" w:semiHidden="1" w:unhideWhenUsed="1"/>
   </w:latentStyles>
   <w:style w:type="paragraph" w:default="1" w:styleId="Normal">
     <w:name w:val="Normal"/>

</xml_diff>